<commit_message>
seeding the sql db
</commit_message>
<xml_diff>
--- a/backed_package_structure.docx
+++ b/backed_package_structure.docx
@@ -5,10 +5,6 @@
     <w:p>
       <w:pPr>
         <w:pStyle w:val="ListParagraph"/>
-        <w:numPr>
-          <w:ilvl w:val="0"/>
-          <w:numId w:val="1"/>
-        </w:numPr>
       </w:pPr>
       <w:r>
         <w:t>ENTITY</w:t>
@@ -38,7 +34,7 @@
         <w:t xml:space="preserve">Int </w:t>
       </w:r>
       <w:r>
-        <w:t>userI</w:t>
+        <w:t>i</w:t>
       </w:r>
       <w:r>
         <w:t>d</w:t>
@@ -65,19 +61,52 @@
         </w:numPr>
       </w:pPr>
       <w:r>
-        <w:t>Int role</w:t>
-      </w:r>
-    </w:p>
-    <w:p>
-      <w:pPr>
-        <w:pStyle w:val="ListParagraph"/>
-        <w:numPr>
-          <w:ilvl w:val="2"/>
-          <w:numId w:val="1"/>
-        </w:numPr>
-      </w:pPr>
-      <w:r>
-        <w:t>Long mob</w:t>
+        <w:t>String</w:t>
+      </w:r>
+      <w:r>
+        <w:t xml:space="preserve"> role</w:t>
+      </w:r>
+      <w:r>
+        <w:t xml:space="preserve"> (can be </w:t>
+      </w:r>
+    </w:p>
+    <w:p>
+      <w:pPr>
+        <w:pStyle w:val="ListParagraph"/>
+        <w:numPr>
+          <w:ilvl w:val="2"/>
+          <w:numId w:val="1"/>
+        </w:numPr>
+      </w:pPr>
+      <w:r>
+        <w:t>String</w:t>
+      </w:r>
+      <w:r>
+        <w:t xml:space="preserve"> telephone</w:t>
+      </w:r>
+      <w:r>
+        <w:t xml:space="preserve"> </w:t>
+      </w:r>
+      <w:r>
+        <w:t>[</w:t>
+      </w:r>
+      <w:r>
+        <w:t xml:space="preserve">extensions for other countries have </w:t>
+      </w:r>
+      <w:r>
+        <w:t>‘</w:t>
+      </w:r>
+      <w:r>
+        <w:t>+</w:t>
+      </w:r>
+      <w:r>
+        <w:t>’</w:t>
+      </w:r>
+      <w:r>
+        <w:t xml:space="preserve"> symbols</w:t>
+      </w:r>
+      <w:r>
+        <w:t>]</w:t>
       </w:r>
     </w:p>
     <w:p>
@@ -113,7 +142,10 @@
         </w:numPr>
       </w:pPr>
       <w:r>
-        <w:t>String pswd</w:t>
+        <w:t>String p</w:t>
+      </w:r>
+      <w:r>
+        <w:t>assword</w:t>
       </w:r>
     </w:p>
     <w:p>
@@ -137,6 +169,114 @@
         </w:numPr>
       </w:pPr>
       <w:r>
+        <w:t xml:space="preserve">Int </w:t>
+      </w:r>
+      <w:r>
+        <w:t>i</w:t>
+      </w:r>
+      <w:r>
+        <w:t>d</w:t>
+      </w:r>
+    </w:p>
+    <w:p>
+      <w:pPr>
+        <w:pStyle w:val="ListParagraph"/>
+        <w:numPr>
+          <w:ilvl w:val="2"/>
+          <w:numId w:val="1"/>
+        </w:numPr>
+      </w:pPr>
+      <w:r>
+        <w:t>String name</w:t>
+      </w:r>
+    </w:p>
+    <w:p>
+      <w:pPr>
+        <w:pStyle w:val="ListParagraph"/>
+        <w:numPr>
+          <w:ilvl w:val="2"/>
+          <w:numId w:val="1"/>
+        </w:numPr>
+      </w:pPr>
+      <w:r>
+        <w:t>Int cat</w:t>
+      </w:r>
+      <w:r>
+        <w:t>egory</w:t>
+      </w:r>
+      <w:r>
+        <w:t>Id</w:t>
+      </w:r>
+      <w:r>
+        <w:t xml:space="preserve"> (fkey to category)</w:t>
+      </w:r>
+    </w:p>
+    <w:p>
+      <w:pPr>
+        <w:pStyle w:val="ListParagraph"/>
+        <w:numPr>
+          <w:ilvl w:val="2"/>
+          <w:numId w:val="1"/>
+        </w:numPr>
+      </w:pPr>
+      <w:r>
+        <w:t>String desc</w:t>
+      </w:r>
+      <w:r>
+        <w:t>ription</w:t>
+      </w:r>
+    </w:p>
+    <w:p>
+      <w:pPr>
+        <w:pStyle w:val="ListParagraph"/>
+        <w:numPr>
+          <w:ilvl w:val="2"/>
+          <w:numId w:val="1"/>
+        </w:numPr>
+      </w:pPr>
+      <w:r>
+        <w:t>Date dateAdded</w:t>
+      </w:r>
+    </w:p>
+    <w:p>
+      <w:pPr>
+        <w:pStyle w:val="ListParagraph"/>
+        <w:numPr>
+          <w:ilvl w:val="2"/>
+          <w:numId w:val="1"/>
+        </w:numPr>
+      </w:pPr>
+      <w:r>
+        <w:t xml:space="preserve">Boolean </w:t>
+      </w:r>
+      <w:r>
+        <w:t>isA</w:t>
+      </w:r>
+      <w:r>
+        <w:t>vailable</w:t>
+      </w:r>
+    </w:p>
+    <w:p>
+      <w:pPr>
+        <w:pStyle w:val="ListParagraph"/>
+        <w:numPr>
+          <w:ilvl w:val="1"/>
+          <w:numId w:val="1"/>
+        </w:numPr>
+      </w:pPr>
+      <w:r>
+        <w:t>BORROWEDASSET.JAVA</w:t>
+      </w:r>
+    </w:p>
+    <w:p>
+      <w:pPr>
+        <w:pStyle w:val="ListParagraph"/>
+        <w:numPr>
+          <w:ilvl w:val="2"/>
+          <w:numId w:val="1"/>
+        </w:numPr>
+      </w:pPr>
+      <w:r>
         <w:t>Int assetId</w:t>
       </w:r>
     </w:p>
@@ -149,96 +289,6 @@
         </w:numPr>
       </w:pPr>
       <w:r>
-        <w:t>Int catId</w:t>
-      </w:r>
-    </w:p>
-    <w:p>
-      <w:pPr>
-        <w:pStyle w:val="ListParagraph"/>
-        <w:numPr>
-          <w:ilvl w:val="2"/>
-          <w:numId w:val="1"/>
-        </w:numPr>
-      </w:pPr>
-      <w:r>
-        <w:t>String assetName</w:t>
-      </w:r>
-    </w:p>
-    <w:p>
-      <w:pPr>
-        <w:pStyle w:val="ListParagraph"/>
-        <w:numPr>
-          <w:ilvl w:val="2"/>
-          <w:numId w:val="1"/>
-        </w:numPr>
-      </w:pPr>
-      <w:r>
-        <w:t>String desc</w:t>
-      </w:r>
-    </w:p>
-    <w:p>
-      <w:pPr>
-        <w:pStyle w:val="ListParagraph"/>
-        <w:numPr>
-          <w:ilvl w:val="2"/>
-          <w:numId w:val="1"/>
-        </w:numPr>
-      </w:pPr>
-      <w:r>
-        <w:t>Date dateAdded</w:t>
-      </w:r>
-    </w:p>
-    <w:p>
-      <w:pPr>
-        <w:pStyle w:val="ListParagraph"/>
-        <w:numPr>
-          <w:ilvl w:val="2"/>
-          <w:numId w:val="1"/>
-        </w:numPr>
-      </w:pPr>
-      <w:r>
-        <w:t xml:space="preserve">Boolean </w:t>
-      </w:r>
-      <w:r>
-        <w:t>isA</w:t>
-      </w:r>
-      <w:r>
-        <w:t>vailable</w:t>
-      </w:r>
-    </w:p>
-    <w:p>
-      <w:pPr>
-        <w:pStyle w:val="ListParagraph"/>
-        <w:numPr>
-          <w:ilvl w:val="1"/>
-          <w:numId w:val="1"/>
-        </w:numPr>
-      </w:pPr>
-      <w:r>
-        <w:t>BORROWEDASSET.JAVA</w:t>
-      </w:r>
-    </w:p>
-    <w:p>
-      <w:pPr>
-        <w:pStyle w:val="ListParagraph"/>
-        <w:numPr>
-          <w:ilvl w:val="2"/>
-          <w:numId w:val="1"/>
-        </w:numPr>
-      </w:pPr>
-      <w:r>
-        <w:t>Int assetId</w:t>
-      </w:r>
-    </w:p>
-    <w:p>
-      <w:pPr>
-        <w:pStyle w:val="ListParagraph"/>
-        <w:numPr>
-          <w:ilvl w:val="2"/>
-          <w:numId w:val="1"/>
-        </w:numPr>
-      </w:pPr>
-      <w:r>
         <w:t>Int userId</w:t>
       </w:r>
     </w:p>
@@ -251,7 +301,13 @@
         </w:numPr>
       </w:pPr>
       <w:r>
-        <w:t>LocalDate borrowedDate</w:t>
+        <w:t>LocalDate borrow</w:t>
+      </w:r>
+      <w:r>
+        <w:t>ing</w:t>
+      </w:r>
+      <w:r>
+        <w:t>Date</w:t>
       </w:r>
     </w:p>
     <w:p>
@@ -278,55 +334,79 @@
         <w:t xml:space="preserve">Int </w:t>
       </w:r>
       <w:r>
-        <w:t>catId</w:t>
-      </w:r>
-    </w:p>
-    <w:p>
-      <w:pPr>
-        <w:pStyle w:val="ListParagraph"/>
-        <w:numPr>
-          <w:ilvl w:val="2"/>
-          <w:numId w:val="1"/>
-        </w:numPr>
-      </w:pPr>
-      <w:r>
-        <w:t>String catName</w:t>
-      </w:r>
-    </w:p>
-    <w:p>
-      <w:pPr>
-        <w:pStyle w:val="ListParagraph"/>
-        <w:numPr>
-          <w:ilvl w:val="2"/>
-          <w:numId w:val="1"/>
-        </w:numPr>
-      </w:pPr>
-      <w:r>
-        <w:t>Int duration</w:t>
-      </w:r>
-    </w:p>
-    <w:p>
-      <w:pPr>
-        <w:pStyle w:val="ListParagraph"/>
-        <w:numPr>
-          <w:ilvl w:val="2"/>
-          <w:numId w:val="1"/>
-        </w:numPr>
-      </w:pPr>
-      <w:r>
-        <w:t>Int penalty</w:t>
-      </w:r>
-    </w:p>
-    <w:p>
-      <w:pPr>
-        <w:pStyle w:val="ListParagraph"/>
-        <w:numPr>
-          <w:ilvl w:val="2"/>
-          <w:numId w:val="1"/>
-        </w:numPr>
-      </w:pPr>
-      <w:r>
-        <w:t>Int banPeriod</w:t>
+        <w:t>i</w:t>
+      </w:r>
+      <w:r>
+        <w:t>d</w:t>
+      </w:r>
+    </w:p>
+    <w:p>
+      <w:pPr>
+        <w:pStyle w:val="ListParagraph"/>
+        <w:numPr>
+          <w:ilvl w:val="2"/>
+          <w:numId w:val="1"/>
+        </w:numPr>
+      </w:pPr>
+      <w:r>
+        <w:t xml:space="preserve">String </w:t>
+      </w:r>
+      <w:r>
+        <w:t>n</w:t>
+      </w:r>
+      <w:r>
+        <w:t>ame</w:t>
+      </w:r>
+    </w:p>
+    <w:p>
+      <w:pPr>
+        <w:pStyle w:val="ListParagraph"/>
+        <w:numPr>
+          <w:ilvl w:val="2"/>
+          <w:numId w:val="1"/>
+        </w:numPr>
+      </w:pPr>
+      <w:r>
+        <w:t xml:space="preserve">Int </w:t>
+      </w:r>
+      <w:r>
+        <w:t>lendingPeriod</w:t>
+      </w:r>
+    </w:p>
+    <w:p>
+      <w:pPr>
+        <w:pStyle w:val="ListParagraph"/>
+        <w:numPr>
+          <w:ilvl w:val="2"/>
+          <w:numId w:val="1"/>
+        </w:numPr>
+      </w:pPr>
+      <w:r>
+        <w:t>Float</w:t>
+      </w:r>
+      <w:r>
+        <w:t xml:space="preserve"> </w:t>
+      </w:r>
+      <w:r>
+        <w:t>lateFeesPerDay</w:t>
+      </w:r>
+    </w:p>
+    <w:p>
+      <w:pPr>
+        <w:pStyle w:val="ListParagraph"/>
+        <w:numPr>
+          <w:ilvl w:val="2"/>
+          <w:numId w:val="1"/>
+        </w:numPr>
+      </w:pPr>
+      <w:r>
+        <w:t>Int ban</w:t>
+      </w:r>
+      <w:r>
+        <w:t>ning</w:t>
+      </w:r>
+      <w:r>
+        <w:t>Period</w:t>
       </w:r>
     </w:p>
     <w:p>
@@ -648,7 +728,22 @@
         </w:numPr>
       </w:pPr>
       <w:r>
-        <w:t>Int addUser(User u) throws UserAlreadyExistsException</w:t>
+        <w:t>boolean</w:t>
+      </w:r>
+      <w:r>
+        <w:t xml:space="preserve"> addUser(User u) throws UserAlreadyExistsException</w:t>
+      </w:r>
+      <w:r>
+        <w:t xml:space="preserve"> – </w:t>
+      </w:r>
+      <w:r>
+        <w:t>[</w:t>
+      </w:r>
+      <w:r>
+        <w:t xml:space="preserve">status is added or not therefore more restricted </w:t>
+      </w:r>
+      <w:r>
+        <w:t>Boolean]</w:t>
       </w:r>
     </w:p>
     <w:p>

</xml_diff>